<commit_message>
Fixed openlab compile error; Works perfectly now
</commit_message>
<xml_diff>
--- a/Deliverables/doc/Progress Report.docx
+++ b/Deliverables/doc/Progress Report.docx
@@ -4,10 +4,7 @@
   <w:body>
     <w:p>
       <w:r>
-        <w:t>Date: 2/14/2016</w:t>
-      </w:r>
-      <w:r>
-        <w:t xml:space="preserve"> </w:t>
+        <w:t xml:space="preserve">Date: 2/14/2016 </w:t>
       </w:r>
     </w:p>
     <w:p>
@@ -95,21 +92,8 @@
         </w:numPr>
       </w:pPr>
       <w:r>
-        <w:t xml:space="preserve">Puzzle class holds Variable </w:t>
-      </w:r>
-      <w:proofErr w:type="spellStart"/>
-      <w:r>
-        <w:t>structs</w:t>
-      </w:r>
-      <w:proofErr w:type="spellEnd"/>
-      <w:r>
-        <w:t xml:space="preserve">, which hold Position and Domain </w:t>
-      </w:r>
-      <w:proofErr w:type="spellStart"/>
-      <w:r>
-        <w:t>structs</w:t>
-      </w:r>
-      <w:proofErr w:type="spellEnd"/>
+        <w:t>Puzzle class holds Variable structs, which hold Position and Domain structs</w:t>
+      </w:r>
     </w:p>
     <w:p>
       <w:pPr>
@@ -176,16 +160,13 @@
         </w:numPr>
       </w:pPr>
       <w:r>
-        <w:t xml:space="preserve">Unfortunately, I cannot seem to get the program to execute properly using the Tester on </w:t>
-      </w:r>
-      <w:proofErr w:type="spellStart"/>
-      <w:r>
-        <w:t>openlab</w:t>
-      </w:r>
-      <w:proofErr w:type="spellEnd"/>
-      <w:r>
-        <w:t>. The executable runs without crashing or stopping. However, the output is completely wrong, as it seems to be unable to solve the puzzle.</w:t>
-      </w:r>
+        <w:t>No Problem</w:t>
+      </w:r>
+      <w:r>
+        <w:t xml:space="preserve">s. Tested and ran on openlab. </w:t>
+      </w:r>
+      <w:bookmarkStart w:id="0" w:name="_GoBack"/>
+      <w:bookmarkEnd w:id="0"/>
     </w:p>
     <w:p>
       <w:pPr>
@@ -206,8 +187,6 @@
       <w:r>
         <w:t>See Appendix</w:t>
       </w:r>
-      <w:bookmarkStart w:id="0" w:name="_GoBack"/>
-      <w:bookmarkEnd w:id="0"/>
     </w:p>
     <w:p>
       <w:pPr>
@@ -298,13 +277,8 @@
       <w:jc w:val="right"/>
     </w:pPr>
     <w:r>
-      <w:t xml:space="preserve">Joseph Park, 24136956, </w:t>
+      <w:t>Joseph Park, 24136956, TheWalkingZed</w:t>
     </w:r>
-    <w:proofErr w:type="spellStart"/>
-    <w:r>
-      <w:t>TheWalkingZed</w:t>
-    </w:r>
-    <w:proofErr w:type="spellEnd"/>
   </w:p>
   <w:p>
     <w:pPr>
@@ -2136,7 +2110,7 @@
 </file>
 
 <file path=customXml/itemProps1.xml><?xml version="1.0" encoding="utf-8"?>
-<ds:datastoreItem xmlns:ds="http://schemas.openxmlformats.org/officeDocument/2006/customXml" ds:itemID="{3032E68C-3CA5-4543-A373-1F59F78D08B2}">
+<ds:datastoreItem xmlns:ds="http://schemas.openxmlformats.org/officeDocument/2006/customXml" ds:itemID="{8762FA70-C9EE-4D0E-815D-02234C849648}">
   <ds:schemaRefs>
     <ds:schemaRef ds:uri="http://schemas.openxmlformats.org/officeDocument/2006/bibliography"/>
   </ds:schemaRefs>

</xml_diff>

<commit_message>
Added MRV, LCV, DH, ACP, MAC
</commit_message>
<xml_diff>
--- a/Deliverables/doc/Progress Report.docx
+++ b/Deliverables/doc/Progress Report.docx
@@ -4,7 +4,13 @@
   <w:body>
     <w:p>
       <w:r>
-        <w:t xml:space="preserve">Date: 2/14/2016 </w:t>
+        <w:t xml:space="preserve">Date: </w:t>
+      </w:r>
+      <w:r>
+        <w:t>3/4</w:t>
+      </w:r>
+      <w:r>
+        <w:t xml:space="preserve">/2016 </w:t>
       </w:r>
     </w:p>
     <w:p>
@@ -24,7 +30,7 @@
         </w:numPr>
       </w:pPr>
       <w:r>
-        <w:t>Refactoring of Base Sudoku Solver</w:t>
+        <w:t>Added MRV, LCV, and DH heuristic functionality to the Solver</w:t>
       </w:r>
     </w:p>
     <w:p>
@@ -36,19 +42,7 @@
         </w:numPr>
       </w:pPr>
       <w:r>
-        <w:t>Addition of Forward Checking</w:t>
-      </w:r>
-    </w:p>
-    <w:p>
-      <w:pPr>
-        <w:pStyle w:val="ListParagraph"/>
-        <w:numPr>
-          <w:ilvl w:val="0"/>
-          <w:numId w:val="3"/>
-        </w:numPr>
-      </w:pPr>
-      <w:r>
-        <w:t>Addition of Book Keeping</w:t>
+        <w:t>Added ACP, MAC functionality to the Solver</w:t>
       </w:r>
     </w:p>
     <w:p>
@@ -68,7 +62,7 @@
         </w:numPr>
       </w:pPr>
       <w:r>
-        <w:t xml:space="preserve">Completed a full refactoring of the base solver, including the creation of Sudoku Puzzle and Logger. The Puzzle acts as a container for the 2d array representation of the Sudoku puzzle. It contains Variables, which contain a position on the array, a domain of legal values left, and a value if assigned. The solver makes better use of the Puzzle to perform backtracking search, and other functions. </w:t>
+        <w:t>Heuristics – Added MRV, LCV, and DH. These are activated via command line arguments. When activated these reorder and select variables and values for the solver.</w:t>
       </w:r>
     </w:p>
     <w:p>
@@ -80,7 +74,7 @@
         </w:numPr>
       </w:pPr>
       <w:r>
-        <w:t>Created and added the Puzzle class, Logger class, and Book Keeper class.</w:t>
+        <w:t>MRV chooses the variable in Select Next Variable with the smallest domain.</w:t>
       </w:r>
     </w:p>
     <w:p>
@@ -92,7 +86,7 @@
         </w:numPr>
       </w:pPr>
       <w:r>
-        <w:t>Puzzle class holds Variable structs, which hold Position and Domain structs</w:t>
+        <w:t>DH chooses the variable in Select Next Variable with the most unassigned neighbors.</w:t>
       </w:r>
     </w:p>
     <w:p>
@@ -104,7 +98,19 @@
         </w:numPr>
       </w:pPr>
       <w:r>
-        <w:t>Logger takes in logging information from the solver and prints it to the output file</w:t>
+        <w:t>DH orders the domain of the variable from smallest constraining neighbors to largest.</w:t>
+      </w:r>
+    </w:p>
+    <w:p>
+      <w:pPr>
+        <w:pStyle w:val="ListParagraph"/>
+        <w:numPr>
+          <w:ilvl w:val="0"/>
+          <w:numId w:val="4"/>
+        </w:numPr>
+      </w:pPr>
+      <w:r>
+        <w:t>AC3 – Added ACP and MAC. These are activated via command line arguments.</w:t>
       </w:r>
     </w:p>
     <w:p>
@@ -116,31 +122,19 @@
         </w:numPr>
       </w:pPr>
       <w:r>
-        <w:t>Book Keeper is described below.</w:t>
+        <w:t>ACP goes through the initial puzzle and tries its best to enforce arc consistency before the solver is run. This may reduce the domains of several variables to just one value.</w:t>
       </w:r>
     </w:p>
     <w:p>
       <w:pPr>
         <w:pStyle w:val="ListParagraph"/>
         <w:numPr>
-          <w:ilvl w:val="0"/>
+          <w:ilvl w:val="1"/>
           <w:numId w:val="4"/>
         </w:numPr>
       </w:pPr>
       <w:r>
-        <w:t>Forward Checking was added as an option in the solver. After every assignment, if FC is enabled, the solver will remove that assigned value from all of the variable’s neighbors. This is added to the book keeper, which will then keep track of assignments and constraint propagations.</w:t>
-      </w:r>
-    </w:p>
-    <w:p>
-      <w:pPr>
-        <w:pStyle w:val="ListParagraph"/>
-        <w:numPr>
-          <w:ilvl w:val="0"/>
-          <w:numId w:val="4"/>
-        </w:numPr>
-      </w:pPr>
-      <w:r>
-        <w:t>Book Keeping was added via the Book Keeper, which is a vector of Variables and Values. It contains information on the level at which the entry was added, the Variable whose domain is being affected, and the values that are removed from the domain. It can also undo the last action, which will return all of the variables and values from the last level to be added back.</w:t>
+        <w:t>MAC goes through the puzzle after every assignment and tries its best to maintain arc consistency. If arc consistency cannot be maintained, it detects failure and backtracks.</w:t>
       </w:r>
     </w:p>
     <w:p>
@@ -160,21 +154,13 @@
         </w:numPr>
       </w:pPr>
       <w:r>
-        <w:t>No Problem</w:t>
-      </w:r>
-      <w:r>
-        <w:t xml:space="preserve">s. Tested and ran on openlab. </w:t>
-      </w:r>
-      <w:bookmarkStart w:id="0" w:name="_GoBack"/>
-      <w:bookmarkEnd w:id="0"/>
-    </w:p>
-    <w:p>
-      <w:pPr>
-        <w:pStyle w:val="Heading1"/>
-      </w:pPr>
-      <w:r>
-        <w:t>Results</w:t>
-      </w:r>
+        <w:t xml:space="preserve">Executable – No problems, runs fine on </w:t>
+      </w:r>
+      <w:proofErr w:type="spellStart"/>
+      <w:r>
+        <w:t>openlab</w:t>
+      </w:r>
+      <w:proofErr w:type="spellEnd"/>
     </w:p>
     <w:p>
       <w:pPr>
@@ -185,15 +171,7 @@
         </w:numPr>
       </w:pPr>
       <w:r>
-        <w:t>See Appendix</w:t>
-      </w:r>
-    </w:p>
-    <w:p>
-      <w:pPr>
-        <w:pStyle w:val="Heading1"/>
-      </w:pPr>
-      <w:r>
-        <w:t>Notes</w:t>
+        <w:t>No Crashes</w:t>
       </w:r>
     </w:p>
     <w:p>
@@ -205,7 +183,64 @@
         </w:numPr>
       </w:pPr>
       <w:r>
-        <w:t xml:space="preserve">There are methods in the solver ready for the AC (ACP, MAC), and the Heuristics. </w:t>
+        <w:t>DH, LCV make the solver take LONGER than without to solve.</w:t>
+      </w:r>
+    </w:p>
+    <w:p>
+      <w:pPr>
+        <w:pStyle w:val="ListParagraph"/>
+        <w:numPr>
+          <w:ilvl w:val="0"/>
+          <w:numId w:val="2"/>
+        </w:numPr>
+      </w:pPr>
+      <w:r>
+        <w:t>ACP, MAC sometimes takes LONGER to solve, but results in much less nodes and backtracks.</w:t>
+      </w:r>
+    </w:p>
+    <w:p>
+      <w:pPr>
+        <w:pStyle w:val="ListParagraph"/>
+        <w:numPr>
+          <w:ilvl w:val="0"/>
+          <w:numId w:val="2"/>
+        </w:numPr>
+      </w:pPr>
+      <w:r>
+        <w:t>The above two might be due to inefficiency and large use of loops in the respective algorithms, causing the runtime to grow much larger than it shrinks when removing values.</w:t>
+      </w:r>
+    </w:p>
+    <w:p>
+      <w:pPr>
+        <w:pStyle w:val="Heading1"/>
+      </w:pPr>
+      <w:r>
+        <w:t>Results</w:t>
+      </w:r>
+      <w:bookmarkStart w:id="0" w:name="_GoBack"/>
+      <w:bookmarkEnd w:id="0"/>
+    </w:p>
+    <w:p>
+      <w:pPr>
+        <w:pStyle w:val="Heading1"/>
+      </w:pPr>
+      <w:r>
+        <w:t>Notes</w:t>
+      </w:r>
+    </w:p>
+    <w:p>
+      <w:pPr>
+        <w:pStyle w:val="ListParagraph"/>
+        <w:numPr>
+          <w:ilvl w:val="0"/>
+          <w:numId w:val="2"/>
+        </w:numPr>
+      </w:pPr>
+      <w:r>
+        <w:t>Added ACP, MAC for extra credit.</w:t>
+      </w:r>
+      <w:r>
+        <w:t xml:space="preserve"> </w:t>
       </w:r>
     </w:p>
     <w:sectPr>
@@ -277,8 +312,13 @@
       <w:jc w:val="right"/>
     </w:pPr>
     <w:r>
-      <w:t>Joseph Park, 24136956, TheWalkingZed</w:t>
+      <w:t xml:space="preserve">Joseph Park, 24136956, </w:t>
     </w:r>
+    <w:proofErr w:type="spellStart"/>
+    <w:r>
+      <w:t>TheWalkingZed</w:t>
+    </w:r>
+    <w:proofErr w:type="spellEnd"/>
   </w:p>
   <w:p>
     <w:pPr>
@@ -2110,7 +2150,7 @@
 </file>
 
 <file path=customXml/itemProps1.xml><?xml version="1.0" encoding="utf-8"?>
-<ds:datastoreItem xmlns:ds="http://schemas.openxmlformats.org/officeDocument/2006/customXml" ds:itemID="{8762FA70-C9EE-4D0E-815D-02234C849648}">
+<ds:datastoreItem xmlns:ds="http://schemas.openxmlformats.org/officeDocument/2006/customXml" ds:itemID="{F49160D8-C6D4-41FD-B69D-9CAB05292F95}">
   <ds:schemaRefs>
     <ds:schemaRef ds:uri="http://schemas.openxmlformats.org/officeDocument/2006/bibliography"/>
   </ds:schemaRefs>

</xml_diff>